<commit_message>
Modificado el informe.docx con nuevas ediciones
</commit_message>
<xml_diff>
--- a/XAI3.docx
+++ b/XAI3.docx
@@ -1436,6 +1436,15 @@
     <w:p/>
     <w:sdt>
       <w:sdtPr>
+        <w:rPr>
+          <w:rFonts w:asciiTheme="minorHAnsi" w:eastAsiaTheme="minorHAnsi" w:hAnsiTheme="minorHAnsi" w:cstheme="minorBidi"/>
+          <w:color w:val="auto"/>
+          <w:kern w:val="2"/>
+          <w:sz w:val="22"/>
+          <w:szCs w:val="22"/>
+          <w:lang w:eastAsia="en-US"/>
+          <w14:ligatures w14:val="standardContextual"/>
+        </w:rPr>
         <w:id w:val="-1192839615"/>
         <w:docPartObj>
           <w:docPartGallery w:val="Table of Contents"/>
@@ -1444,15 +1453,8 @@
       </w:sdtPr>
       <w:sdtEndPr>
         <w:rPr>
-          <w:rFonts w:asciiTheme="minorHAnsi" w:eastAsiaTheme="minorHAnsi" w:hAnsiTheme="minorHAnsi" w:cstheme="minorBidi"/>
           <w:b/>
           <w:bCs/>
-          <w:color w:val="auto"/>
-          <w:kern w:val="2"/>
-          <w:sz w:val="22"/>
-          <w:szCs w:val="22"/>
-          <w:lang w:eastAsia="en-US"/>
-          <w14:ligatures w14:val="standardContextual"/>
         </w:rPr>
       </w:sdtEndPr>
       <w:sdtContent>
@@ -2375,11 +2377,2044 @@
     </w:p>
     <w:p/>
     <w:p>
-      <w:r>
-        <w:t>-----EX2---------- QUIQUE</w:t>
-      </w:r>
-    </w:p>
-    <w:p/>
+      <w:pPr>
+        <w:pStyle w:val="Ttulo2"/>
+      </w:pPr>
+      <w:r>
+        <w:t>2.1 PDP</w:t>
+      </w:r>
+    </w:p>
+    <w:p/>
+    <w:p>
+      <w:r>
+        <w:lastRenderedPageBreak/>
+        <w:drawing>
+          <wp:inline distT="0" distB="0" distL="0" distR="0" wp14:anchorId="5D545C8D" wp14:editId="3D7B5067">
+            <wp:extent cx="5400040" cy="3295015"/>
+            <wp:effectExtent l="0" t="0" r="0" b="0"/>
+            <wp:docPr id="2012940529" name="Imagen 1" descr="Tabla&#10;&#10;El contenido generado por IA puede ser incorrecto."/>
+            <wp:cNvGraphicFramePr>
+              <a:graphicFrameLocks xmlns:a="http://schemas.openxmlformats.org/drawingml/2006/main" noChangeAspect="1"/>
+            </wp:cNvGraphicFramePr>
+            <a:graphic xmlns:a="http://schemas.openxmlformats.org/drawingml/2006/main">
+              <a:graphicData uri="http://schemas.openxmlformats.org/drawingml/2006/picture">
+                <pic:pic xmlns:pic="http://schemas.openxmlformats.org/drawingml/2006/picture">
+                  <pic:nvPicPr>
+                    <pic:cNvPr id="2012940529" name="Imagen 1" descr="Tabla&#10;&#10;El contenido generado por IA puede ser incorrecto."/>
+                    <pic:cNvPicPr/>
+                  </pic:nvPicPr>
+                  <pic:blipFill>
+                    <a:blip r:embed="rId7"/>
+                    <a:stretch>
+                      <a:fillRect/>
+                    </a:stretch>
+                  </pic:blipFill>
+                  <pic:spPr>
+                    <a:xfrm>
+                      <a:off x="0" y="0"/>
+                      <a:ext cx="5400040" cy="3295015"/>
+                    </a:xfrm>
+                    <a:prstGeom prst="rect">
+                      <a:avLst/>
+                    </a:prstGeom>
+                  </pic:spPr>
+                </pic:pic>
+              </a:graphicData>
+            </a:graphic>
+          </wp:inline>
+        </w:drawing>
+      </w:r>
+    </w:p>
+    <w:p/>
+    <w:p>
+      <w:pPr>
+        <w:pStyle w:val="Ttulo2"/>
+      </w:pPr>
+      <w:r>
+        <w:t xml:space="preserve">2.2 </w:t>
+      </w:r>
+      <w:proofErr w:type="spellStart"/>
+      <w:r>
+        <w:t>Density</w:t>
+      </w:r>
+      <w:proofErr w:type="spellEnd"/>
+      <w:r>
+        <w:t xml:space="preserve"> </w:t>
+      </w:r>
+      <w:proofErr w:type="spellStart"/>
+      <w:r>
+        <w:t>Distributions</w:t>
+      </w:r>
+      <w:proofErr w:type="spellEnd"/>
+    </w:p>
+    <w:p/>
+    <w:p>
+      <w:r>
+        <w:drawing>
+          <wp:inline distT="0" distB="0" distL="0" distR="0" wp14:anchorId="3D00B168" wp14:editId="158B6673">
+            <wp:extent cx="5400040" cy="3216910"/>
+            <wp:effectExtent l="0" t="0" r="0" b="0"/>
+            <wp:docPr id="1425335309" name="Imagen 1" descr="Gráfico, Histograma&#10;&#10;El contenido generado por IA puede ser incorrecto."/>
+            <wp:cNvGraphicFramePr>
+              <a:graphicFrameLocks xmlns:a="http://schemas.openxmlformats.org/drawingml/2006/main" noChangeAspect="1"/>
+            </wp:cNvGraphicFramePr>
+            <a:graphic xmlns:a="http://schemas.openxmlformats.org/drawingml/2006/main">
+              <a:graphicData uri="http://schemas.openxmlformats.org/drawingml/2006/picture">
+                <pic:pic xmlns:pic="http://schemas.openxmlformats.org/drawingml/2006/picture">
+                  <pic:nvPicPr>
+                    <pic:cNvPr id="1425335309" name="Imagen 1" descr="Gráfico, Histograma&#10;&#10;El contenido generado por IA puede ser incorrecto."/>
+                    <pic:cNvPicPr/>
+                  </pic:nvPicPr>
+                  <pic:blipFill>
+                    <a:blip r:embed="rId8"/>
+                    <a:stretch>
+                      <a:fillRect/>
+                    </a:stretch>
+                  </pic:blipFill>
+                  <pic:spPr>
+                    <a:xfrm>
+                      <a:off x="0" y="0"/>
+                      <a:ext cx="5400040" cy="3216910"/>
+                    </a:xfrm>
+                    <a:prstGeom prst="rect">
+                      <a:avLst/>
+                    </a:prstGeom>
+                  </pic:spPr>
+                </pic:pic>
+              </a:graphicData>
+            </a:graphic>
+          </wp:inline>
+        </w:drawing>
+      </w:r>
+    </w:p>
+    <w:p>
+      <w:pPr>
+        <w:pStyle w:val="Ttulo2"/>
+      </w:pPr>
+      <w:r>
+        <w:t xml:space="preserve">2.3 PDP </w:t>
+      </w:r>
+      <w:proofErr w:type="spellStart"/>
+      <w:r>
+        <w:t>Interpretation</w:t>
+      </w:r>
+      <w:proofErr w:type="spellEnd"/>
+    </w:p>
+    <w:p/>
+    <w:p>
+      <w:proofErr w:type="spellStart"/>
+      <w:r>
+        <w:t>The</w:t>
+      </w:r>
+      <w:proofErr w:type="spellEnd"/>
+      <w:r>
+        <w:t xml:space="preserve"> 2D </w:t>
+      </w:r>
+      <w:proofErr w:type="spellStart"/>
+      <w:r>
+        <w:t>Partial</w:t>
+      </w:r>
+      <w:proofErr w:type="spellEnd"/>
+      <w:r>
+        <w:t xml:space="preserve"> </w:t>
+      </w:r>
+      <w:proofErr w:type="spellStart"/>
+      <w:r>
+        <w:t>Dependence</w:t>
+      </w:r>
+      <w:proofErr w:type="spellEnd"/>
+      <w:r>
+        <w:t xml:space="preserve"> </w:t>
+      </w:r>
+      <w:proofErr w:type="spellStart"/>
+      <w:r>
+        <w:t>Plot</w:t>
+      </w:r>
+      <w:proofErr w:type="spellEnd"/>
+      <w:r>
+        <w:t xml:space="preserve"> (PDP) </w:t>
+      </w:r>
+      <w:proofErr w:type="spellStart"/>
+      <w:r>
+        <w:t>illustrates</w:t>
+      </w:r>
+      <w:proofErr w:type="spellEnd"/>
+      <w:r>
+        <w:t xml:space="preserve"> </w:t>
+      </w:r>
+      <w:proofErr w:type="spellStart"/>
+      <w:r>
+        <w:t>the</w:t>
+      </w:r>
+      <w:proofErr w:type="spellEnd"/>
+      <w:r>
+        <w:t xml:space="preserve"> </w:t>
+      </w:r>
+      <w:proofErr w:type="spellStart"/>
+      <w:r>
+        <w:t>joint</w:t>
+      </w:r>
+      <w:proofErr w:type="spellEnd"/>
+      <w:r>
+        <w:t xml:space="preserve"> </w:t>
+      </w:r>
+      <w:proofErr w:type="spellStart"/>
+      <w:r>
+        <w:t>effect</w:t>
+      </w:r>
+      <w:proofErr w:type="spellEnd"/>
+      <w:r>
+        <w:t xml:space="preserve"> </w:t>
+      </w:r>
+      <w:proofErr w:type="spellStart"/>
+      <w:r>
+        <w:t>of</w:t>
+      </w:r>
+      <w:proofErr w:type="spellEnd"/>
+      <w:r>
+        <w:t xml:space="preserve"> </w:t>
+      </w:r>
+      <w:proofErr w:type="spellStart"/>
+      <w:r>
+        <w:t>normalized</w:t>
+      </w:r>
+      <w:proofErr w:type="spellEnd"/>
+      <w:r>
+        <w:t xml:space="preserve"> </w:t>
+      </w:r>
+      <w:proofErr w:type="spellStart"/>
+      <w:r>
+        <w:t>temperature</w:t>
+      </w:r>
+      <w:proofErr w:type="spellEnd"/>
+      <w:r>
+        <w:t xml:space="preserve"> (</w:t>
+      </w:r>
+      <w:proofErr w:type="spellStart"/>
+      <w:r>
+        <w:t>temp</w:t>
+      </w:r>
+      <w:proofErr w:type="spellEnd"/>
+      <w:r>
+        <w:t xml:space="preserve">) and </w:t>
+      </w:r>
+      <w:proofErr w:type="spellStart"/>
+      <w:r>
+        <w:t>humidity</w:t>
+      </w:r>
+      <w:proofErr w:type="spellEnd"/>
+      <w:r>
+        <w:t xml:space="preserve"> (hum) </w:t>
+      </w:r>
+      <w:proofErr w:type="spellStart"/>
+      <w:r>
+        <w:t>on</w:t>
+      </w:r>
+      <w:proofErr w:type="spellEnd"/>
+      <w:r>
+        <w:t xml:space="preserve"> </w:t>
+      </w:r>
+      <w:proofErr w:type="spellStart"/>
+      <w:r>
+        <w:t>the</w:t>
+      </w:r>
+      <w:proofErr w:type="spellEnd"/>
+      <w:r>
+        <w:t xml:space="preserve"> </w:t>
+      </w:r>
+      <w:proofErr w:type="spellStart"/>
+      <w:r>
+        <w:t>predicted</w:t>
+      </w:r>
+      <w:proofErr w:type="spellEnd"/>
+      <w:r>
+        <w:t xml:space="preserve"> </w:t>
+      </w:r>
+      <w:proofErr w:type="spellStart"/>
+      <w:r>
+        <w:t>number</w:t>
+      </w:r>
+      <w:proofErr w:type="spellEnd"/>
+      <w:r>
+        <w:t xml:space="preserve"> </w:t>
+      </w:r>
+      <w:proofErr w:type="spellStart"/>
+      <w:r>
+        <w:t>of</w:t>
+      </w:r>
+      <w:proofErr w:type="spellEnd"/>
+      <w:r>
+        <w:t xml:space="preserve"> </w:t>
+      </w:r>
+      <w:proofErr w:type="spellStart"/>
+      <w:r>
+        <w:t>bike</w:t>
+      </w:r>
+      <w:proofErr w:type="spellEnd"/>
+      <w:r>
+        <w:t xml:space="preserve"> </w:t>
+      </w:r>
+      <w:proofErr w:type="spellStart"/>
+      <w:r>
+        <w:t>rentals</w:t>
+      </w:r>
+      <w:proofErr w:type="spellEnd"/>
+      <w:r>
+        <w:t>.</w:t>
+      </w:r>
+    </w:p>
+    <w:p/>
+    <w:p>
+      <w:pPr>
+        <w:rPr>
+          <w:b/>
+          <w:bCs/>
+          <w:u w:val="single"/>
+        </w:rPr>
+      </w:pPr>
+      <w:proofErr w:type="spellStart"/>
+      <w:r>
+        <w:rPr>
+          <w:b/>
+          <w:bCs/>
+          <w:u w:val="single"/>
+        </w:rPr>
+        <w:lastRenderedPageBreak/>
+        <w:t>T</w:t>
+      </w:r>
+      <w:r>
+        <w:rPr>
+          <w:b/>
+          <w:bCs/>
+          <w:u w:val="single"/>
+        </w:rPr>
+        <w:t>emperature</w:t>
+      </w:r>
+      <w:proofErr w:type="spellEnd"/>
+      <w:r>
+        <w:rPr>
+          <w:b/>
+          <w:bCs/>
+          <w:u w:val="single"/>
+        </w:rPr>
+        <w:t xml:space="preserve"> </w:t>
+      </w:r>
+      <w:proofErr w:type="spellStart"/>
+      <w:r>
+        <w:rPr>
+          <w:b/>
+          <w:bCs/>
+          <w:u w:val="single"/>
+        </w:rPr>
+        <w:t>effect</w:t>
+      </w:r>
+      <w:proofErr w:type="spellEnd"/>
+    </w:p>
+    <w:p>
+      <w:proofErr w:type="spellStart"/>
+      <w:r>
+        <w:t>The</w:t>
+      </w:r>
+      <w:proofErr w:type="spellEnd"/>
+      <w:r>
+        <w:t xml:space="preserve"> </w:t>
+      </w:r>
+      <w:proofErr w:type="spellStart"/>
+      <w:r>
+        <w:t>model</w:t>
+      </w:r>
+      <w:proofErr w:type="spellEnd"/>
+      <w:r>
+        <w:t xml:space="preserve"> </w:t>
+      </w:r>
+      <w:proofErr w:type="spellStart"/>
+      <w:r>
+        <w:t>clearly</w:t>
+      </w:r>
+      <w:proofErr w:type="spellEnd"/>
+      <w:r>
+        <w:t xml:space="preserve"> </w:t>
+      </w:r>
+      <w:proofErr w:type="spellStart"/>
+      <w:r>
+        <w:t>predicts</w:t>
+      </w:r>
+      <w:proofErr w:type="spellEnd"/>
+      <w:r>
+        <w:t xml:space="preserve"> </w:t>
+      </w:r>
+      <w:proofErr w:type="spellStart"/>
+      <w:r>
+        <w:t>higher</w:t>
+      </w:r>
+      <w:proofErr w:type="spellEnd"/>
+      <w:r>
+        <w:t xml:space="preserve"> </w:t>
+      </w:r>
+      <w:proofErr w:type="spellStart"/>
+      <w:r>
+        <w:t>bike</w:t>
+      </w:r>
+      <w:proofErr w:type="spellEnd"/>
+      <w:r>
+        <w:t xml:space="preserve"> </w:t>
+      </w:r>
+      <w:proofErr w:type="spellStart"/>
+      <w:r>
+        <w:t>rental</w:t>
+      </w:r>
+      <w:proofErr w:type="spellEnd"/>
+      <w:r>
+        <w:t xml:space="preserve"> </w:t>
+      </w:r>
+      <w:proofErr w:type="spellStart"/>
+      <w:r>
+        <w:t>counts</w:t>
+      </w:r>
+      <w:proofErr w:type="spellEnd"/>
+      <w:r>
+        <w:t xml:space="preserve"> as </w:t>
+      </w:r>
+      <w:proofErr w:type="spellStart"/>
+      <w:r>
+        <w:t>temperature</w:t>
+      </w:r>
+      <w:proofErr w:type="spellEnd"/>
+      <w:r>
+        <w:t xml:space="preserve"> </w:t>
+      </w:r>
+      <w:proofErr w:type="spellStart"/>
+      <w:r>
+        <w:t>increases</w:t>
+      </w:r>
+      <w:proofErr w:type="spellEnd"/>
+      <w:r>
+        <w:t xml:space="preserve">. </w:t>
+      </w:r>
+      <w:proofErr w:type="spellStart"/>
+      <w:r>
+        <w:t>This</w:t>
+      </w:r>
+      <w:proofErr w:type="spellEnd"/>
+      <w:r>
+        <w:t xml:space="preserve"> </w:t>
+      </w:r>
+      <w:proofErr w:type="spellStart"/>
+      <w:r>
+        <w:t>is</w:t>
+      </w:r>
+      <w:proofErr w:type="spellEnd"/>
+      <w:r>
+        <w:t xml:space="preserve"> </w:t>
+      </w:r>
+      <w:proofErr w:type="spellStart"/>
+      <w:r>
+        <w:t>visually</w:t>
+      </w:r>
+      <w:proofErr w:type="spellEnd"/>
+      <w:r>
+        <w:t xml:space="preserve"> </w:t>
+      </w:r>
+      <w:proofErr w:type="spellStart"/>
+      <w:r>
+        <w:t>represented</w:t>
+      </w:r>
+      <w:proofErr w:type="spellEnd"/>
+      <w:r>
+        <w:t xml:space="preserve"> </w:t>
+      </w:r>
+      <w:proofErr w:type="spellStart"/>
+      <w:r>
+        <w:t>by</w:t>
+      </w:r>
+      <w:proofErr w:type="spellEnd"/>
+      <w:r>
+        <w:t xml:space="preserve"> </w:t>
+      </w:r>
+      <w:proofErr w:type="spellStart"/>
+      <w:r>
+        <w:t>the</w:t>
+      </w:r>
+      <w:proofErr w:type="spellEnd"/>
+      <w:r>
+        <w:t xml:space="preserve"> shift </w:t>
+      </w:r>
+      <w:proofErr w:type="spellStart"/>
+      <w:r>
+        <w:t>from</w:t>
+      </w:r>
+      <w:proofErr w:type="spellEnd"/>
+      <w:r>
+        <w:t xml:space="preserve"> </w:t>
+      </w:r>
+      <w:proofErr w:type="spellStart"/>
+      <w:r>
+        <w:t>purple</w:t>
+      </w:r>
+      <w:proofErr w:type="spellEnd"/>
+      <w:r>
+        <w:t xml:space="preserve"> (</w:t>
+      </w:r>
+      <w:proofErr w:type="spellStart"/>
+      <w:r>
+        <w:t>lower</w:t>
+      </w:r>
+      <w:proofErr w:type="spellEnd"/>
+      <w:r>
+        <w:t xml:space="preserve"> </w:t>
+      </w:r>
+      <w:proofErr w:type="spellStart"/>
+      <w:r>
+        <w:t>predictions</w:t>
+      </w:r>
+      <w:proofErr w:type="spellEnd"/>
+      <w:r>
+        <w:t xml:space="preserve">) </w:t>
+      </w:r>
+      <w:proofErr w:type="spellStart"/>
+      <w:r>
+        <w:t>to</w:t>
+      </w:r>
+      <w:proofErr w:type="spellEnd"/>
+      <w:r>
+        <w:t xml:space="preserve"> </w:t>
+      </w:r>
+      <w:proofErr w:type="spellStart"/>
+      <w:r>
+        <w:t>yellow</w:t>
+      </w:r>
+      <w:proofErr w:type="spellEnd"/>
+      <w:r>
+        <w:t xml:space="preserve"> (</w:t>
+      </w:r>
+      <w:proofErr w:type="spellStart"/>
+      <w:r>
+        <w:t>higher</w:t>
+      </w:r>
+      <w:proofErr w:type="spellEnd"/>
+      <w:r>
+        <w:t xml:space="preserve"> </w:t>
+      </w:r>
+      <w:proofErr w:type="spellStart"/>
+      <w:r>
+        <w:t>predictions</w:t>
+      </w:r>
+      <w:proofErr w:type="spellEnd"/>
+      <w:r>
+        <w:t xml:space="preserve">) </w:t>
+      </w:r>
+      <w:proofErr w:type="spellStart"/>
+      <w:r>
+        <w:t>along</w:t>
+      </w:r>
+      <w:proofErr w:type="spellEnd"/>
+      <w:r>
+        <w:t xml:space="preserve"> </w:t>
+      </w:r>
+      <w:proofErr w:type="spellStart"/>
+      <w:r>
+        <w:t>the</w:t>
+      </w:r>
+      <w:proofErr w:type="spellEnd"/>
+      <w:r>
+        <w:t xml:space="preserve"> x-axis. </w:t>
+      </w:r>
+      <w:proofErr w:type="spellStart"/>
+      <w:r>
+        <w:t>Warmer</w:t>
+      </w:r>
+      <w:proofErr w:type="spellEnd"/>
+      <w:r>
+        <w:t xml:space="preserve"> </w:t>
+      </w:r>
+      <w:proofErr w:type="spellStart"/>
+      <w:r>
+        <w:t>days</w:t>
+      </w:r>
+      <w:proofErr w:type="spellEnd"/>
+      <w:r>
+        <w:t xml:space="preserve"> are more favorable </w:t>
+      </w:r>
+      <w:proofErr w:type="spellStart"/>
+      <w:r>
+        <w:t>for</w:t>
+      </w:r>
+      <w:proofErr w:type="spellEnd"/>
+      <w:r>
+        <w:t xml:space="preserve"> </w:t>
+      </w:r>
+      <w:proofErr w:type="spellStart"/>
+      <w:r>
+        <w:t>biking</w:t>
+      </w:r>
+      <w:proofErr w:type="spellEnd"/>
+      <w:r>
+        <w:t>.</w:t>
+      </w:r>
+    </w:p>
+    <w:p>
+      <w:pPr>
+        <w:rPr>
+          <w:b/>
+          <w:bCs/>
+          <w:u w:val="single"/>
+        </w:rPr>
+      </w:pPr>
+      <w:proofErr w:type="spellStart"/>
+      <w:r>
+        <w:rPr>
+          <w:b/>
+          <w:bCs/>
+          <w:u w:val="single"/>
+        </w:rPr>
+        <w:t>Humidity</w:t>
+      </w:r>
+      <w:proofErr w:type="spellEnd"/>
+      <w:r>
+        <w:rPr>
+          <w:b/>
+          <w:bCs/>
+          <w:u w:val="single"/>
+        </w:rPr>
+        <w:t xml:space="preserve"> </w:t>
+      </w:r>
+      <w:proofErr w:type="spellStart"/>
+      <w:r>
+        <w:rPr>
+          <w:b/>
+          <w:bCs/>
+          <w:u w:val="single"/>
+        </w:rPr>
+        <w:t>effect</w:t>
+      </w:r>
+      <w:proofErr w:type="spellEnd"/>
+    </w:p>
+    <w:p>
+      <w:proofErr w:type="spellStart"/>
+      <w:r>
+        <w:t>Humidity</w:t>
+      </w:r>
+      <w:proofErr w:type="spellEnd"/>
+      <w:r>
+        <w:t xml:space="preserve"> has a negative </w:t>
+      </w:r>
+      <w:proofErr w:type="spellStart"/>
+      <w:r>
+        <w:t>correlation</w:t>
+      </w:r>
+      <w:proofErr w:type="spellEnd"/>
+      <w:r>
+        <w:t xml:space="preserve"> </w:t>
+      </w:r>
+      <w:proofErr w:type="spellStart"/>
+      <w:r>
+        <w:t>with</w:t>
+      </w:r>
+      <w:proofErr w:type="spellEnd"/>
+      <w:r>
+        <w:t xml:space="preserve"> </w:t>
+      </w:r>
+      <w:proofErr w:type="spellStart"/>
+      <w:r>
+        <w:t>predicted</w:t>
+      </w:r>
+      <w:proofErr w:type="spellEnd"/>
+      <w:r>
+        <w:t xml:space="preserve"> </w:t>
+      </w:r>
+      <w:proofErr w:type="spellStart"/>
+      <w:r>
+        <w:t>rentals</w:t>
+      </w:r>
+      <w:proofErr w:type="spellEnd"/>
+      <w:r>
+        <w:t xml:space="preserve">. As </w:t>
+      </w:r>
+      <w:proofErr w:type="spellStart"/>
+      <w:r>
+        <w:t>humidity</w:t>
+      </w:r>
+      <w:proofErr w:type="spellEnd"/>
+      <w:r>
+        <w:t xml:space="preserve"> </w:t>
+      </w:r>
+      <w:proofErr w:type="spellStart"/>
+      <w:r>
+        <w:t>increases</w:t>
+      </w:r>
+      <w:proofErr w:type="spellEnd"/>
+      <w:r>
+        <w:t xml:space="preserve"> (y-axis), </w:t>
+      </w:r>
+      <w:proofErr w:type="spellStart"/>
+      <w:r>
+        <w:t>the</w:t>
+      </w:r>
+      <w:proofErr w:type="spellEnd"/>
+      <w:r>
+        <w:t xml:space="preserve"> </w:t>
+      </w:r>
+      <w:proofErr w:type="spellStart"/>
+      <w:r>
+        <w:t>expected</w:t>
+      </w:r>
+      <w:proofErr w:type="spellEnd"/>
+      <w:r>
+        <w:t xml:space="preserve"> </w:t>
+      </w:r>
+      <w:proofErr w:type="spellStart"/>
+      <w:r>
+        <w:t>bike</w:t>
+      </w:r>
+      <w:proofErr w:type="spellEnd"/>
+      <w:r>
+        <w:t xml:space="preserve"> </w:t>
+      </w:r>
+      <w:proofErr w:type="spellStart"/>
+      <w:r>
+        <w:t>rentals</w:t>
+      </w:r>
+      <w:proofErr w:type="spellEnd"/>
+      <w:r>
+        <w:t xml:space="preserve"> </w:t>
+      </w:r>
+      <w:proofErr w:type="spellStart"/>
+      <w:r>
+        <w:t>tend</w:t>
+      </w:r>
+      <w:proofErr w:type="spellEnd"/>
+      <w:r>
+        <w:t xml:space="preserve"> </w:t>
+      </w:r>
+      <w:proofErr w:type="spellStart"/>
+      <w:r>
+        <w:t>to</w:t>
+      </w:r>
+      <w:proofErr w:type="spellEnd"/>
+      <w:r>
+        <w:t xml:space="preserve"> </w:t>
+      </w:r>
+      <w:proofErr w:type="spellStart"/>
+      <w:r>
+        <w:t>decrease</w:t>
+      </w:r>
+      <w:proofErr w:type="spellEnd"/>
+      <w:r>
+        <w:t xml:space="preserve"> </w:t>
+      </w:r>
+      <w:proofErr w:type="spellStart"/>
+      <w:r>
+        <w:t>slightly</w:t>
+      </w:r>
+      <w:proofErr w:type="spellEnd"/>
+      <w:r>
+        <w:t xml:space="preserve">, </w:t>
+      </w:r>
+      <w:proofErr w:type="spellStart"/>
+      <w:r>
+        <w:t>especially</w:t>
+      </w:r>
+      <w:proofErr w:type="spellEnd"/>
+      <w:r>
+        <w:t xml:space="preserve"> </w:t>
+      </w:r>
+      <w:proofErr w:type="spellStart"/>
+      <w:r>
+        <w:t>under</w:t>
+      </w:r>
+      <w:proofErr w:type="spellEnd"/>
+      <w:r>
+        <w:t xml:space="preserve"> </w:t>
+      </w:r>
+      <w:proofErr w:type="spellStart"/>
+      <w:r>
+        <w:t>moderate</w:t>
+      </w:r>
+      <w:proofErr w:type="spellEnd"/>
+      <w:r>
+        <w:t xml:space="preserve"> </w:t>
+      </w:r>
+      <w:proofErr w:type="spellStart"/>
+      <w:r>
+        <w:t>temperatures</w:t>
+      </w:r>
+      <w:proofErr w:type="spellEnd"/>
+      <w:r>
+        <w:t>.</w:t>
+      </w:r>
+    </w:p>
+    <w:p>
+      <w:pPr>
+        <w:rPr>
+          <w:b/>
+          <w:bCs/>
+          <w:u w:val="single"/>
+        </w:rPr>
+      </w:pPr>
+      <w:proofErr w:type="spellStart"/>
+      <w:r>
+        <w:rPr>
+          <w:b/>
+          <w:bCs/>
+          <w:u w:val="single"/>
+        </w:rPr>
+        <w:t>I</w:t>
+      </w:r>
+      <w:r>
+        <w:rPr>
+          <w:b/>
+          <w:bCs/>
+          <w:u w:val="single"/>
+        </w:rPr>
+        <w:t>nteraction</w:t>
+      </w:r>
+      <w:proofErr w:type="spellEnd"/>
+      <w:r>
+        <w:rPr>
+          <w:b/>
+          <w:bCs/>
+          <w:u w:val="single"/>
+        </w:rPr>
+        <w:t xml:space="preserve"> </w:t>
+      </w:r>
+      <w:proofErr w:type="spellStart"/>
+      <w:r>
+        <w:rPr>
+          <w:b/>
+          <w:bCs/>
+          <w:u w:val="single"/>
+        </w:rPr>
+        <w:t>between</w:t>
+      </w:r>
+      <w:proofErr w:type="spellEnd"/>
+      <w:r>
+        <w:rPr>
+          <w:b/>
+          <w:bCs/>
+          <w:u w:val="single"/>
+        </w:rPr>
+        <w:t xml:space="preserve"> </w:t>
+      </w:r>
+      <w:proofErr w:type="spellStart"/>
+      <w:r>
+        <w:rPr>
+          <w:b/>
+          <w:bCs/>
+          <w:u w:val="single"/>
+        </w:rPr>
+        <w:t>features</w:t>
+      </w:r>
+      <w:proofErr w:type="spellEnd"/>
+    </w:p>
+    <w:p>
+      <w:proofErr w:type="spellStart"/>
+      <w:r>
+        <w:t>The</w:t>
+      </w:r>
+      <w:proofErr w:type="spellEnd"/>
+      <w:r>
+        <w:t xml:space="preserve"> </w:t>
+      </w:r>
+      <w:proofErr w:type="spellStart"/>
+      <w:r>
+        <w:t>most</w:t>
+      </w:r>
+      <w:proofErr w:type="spellEnd"/>
+      <w:r>
+        <w:t xml:space="preserve"> favorable </w:t>
+      </w:r>
+      <w:proofErr w:type="spellStart"/>
+      <w:r>
+        <w:t>conditions</w:t>
+      </w:r>
+      <w:proofErr w:type="spellEnd"/>
+      <w:r>
+        <w:t xml:space="preserve"> </w:t>
+      </w:r>
+      <w:proofErr w:type="spellStart"/>
+      <w:r>
+        <w:t>for</w:t>
+      </w:r>
+      <w:proofErr w:type="spellEnd"/>
+      <w:r>
+        <w:t xml:space="preserve"> </w:t>
+      </w:r>
+      <w:proofErr w:type="spellStart"/>
+      <w:r>
+        <w:t>bike</w:t>
+      </w:r>
+      <w:proofErr w:type="spellEnd"/>
+      <w:r>
+        <w:t xml:space="preserve"> </w:t>
+      </w:r>
+      <w:proofErr w:type="spellStart"/>
+      <w:r>
+        <w:t>rentals</w:t>
+      </w:r>
+      <w:proofErr w:type="spellEnd"/>
+      <w:r>
+        <w:t xml:space="preserve"> are </w:t>
+      </w:r>
+      <w:proofErr w:type="spellStart"/>
+      <w:r>
+        <w:t>high</w:t>
+      </w:r>
+      <w:proofErr w:type="spellEnd"/>
+      <w:r>
+        <w:t xml:space="preserve"> </w:t>
+      </w:r>
+      <w:proofErr w:type="spellStart"/>
+      <w:r>
+        <w:t>temperatures</w:t>
+      </w:r>
+      <w:proofErr w:type="spellEnd"/>
+      <w:r>
+        <w:t xml:space="preserve"> </w:t>
+      </w:r>
+      <w:proofErr w:type="spellStart"/>
+      <w:r>
+        <w:t>with</w:t>
+      </w:r>
+      <w:proofErr w:type="spellEnd"/>
+      <w:r>
+        <w:t xml:space="preserve"> </w:t>
+      </w:r>
+      <w:proofErr w:type="spellStart"/>
+      <w:r>
+        <w:t>low</w:t>
+      </w:r>
+      <w:proofErr w:type="spellEnd"/>
+      <w:r>
+        <w:t xml:space="preserve"> </w:t>
+      </w:r>
+      <w:proofErr w:type="spellStart"/>
+      <w:r>
+        <w:t>humidity</w:t>
+      </w:r>
+      <w:proofErr w:type="spellEnd"/>
+      <w:r>
+        <w:t xml:space="preserve">, </w:t>
+      </w:r>
+      <w:proofErr w:type="spellStart"/>
+      <w:r>
+        <w:t>located</w:t>
+      </w:r>
+      <w:proofErr w:type="spellEnd"/>
+      <w:r>
+        <w:t xml:space="preserve"> in </w:t>
+      </w:r>
+      <w:proofErr w:type="spellStart"/>
+      <w:r>
+        <w:t>the</w:t>
+      </w:r>
+      <w:proofErr w:type="spellEnd"/>
+      <w:r>
+        <w:t xml:space="preserve"> bottom-</w:t>
+      </w:r>
+      <w:proofErr w:type="spellStart"/>
+      <w:r>
+        <w:t>right</w:t>
+      </w:r>
+      <w:proofErr w:type="spellEnd"/>
+      <w:r>
+        <w:t xml:space="preserve"> </w:t>
+      </w:r>
+      <w:proofErr w:type="spellStart"/>
+      <w:r>
+        <w:t>corner</w:t>
+      </w:r>
+      <w:proofErr w:type="spellEnd"/>
+      <w:r>
+        <w:t xml:space="preserve"> </w:t>
+      </w:r>
+      <w:proofErr w:type="spellStart"/>
+      <w:r>
+        <w:t>of</w:t>
+      </w:r>
+      <w:proofErr w:type="spellEnd"/>
+      <w:r>
+        <w:t xml:space="preserve"> </w:t>
+      </w:r>
+      <w:proofErr w:type="spellStart"/>
+      <w:r>
+        <w:t>the</w:t>
+      </w:r>
+      <w:proofErr w:type="spellEnd"/>
+      <w:r>
+        <w:t xml:space="preserve"> </w:t>
+      </w:r>
+      <w:proofErr w:type="spellStart"/>
+      <w:r>
+        <w:t>plot</w:t>
+      </w:r>
+      <w:proofErr w:type="spellEnd"/>
+      <w:r>
+        <w:t xml:space="preserve">. </w:t>
+      </w:r>
+      <w:proofErr w:type="spellStart"/>
+      <w:r>
+        <w:t>Conversely</w:t>
+      </w:r>
+      <w:proofErr w:type="spellEnd"/>
+      <w:r>
+        <w:t xml:space="preserve">, </w:t>
+      </w:r>
+      <w:proofErr w:type="spellStart"/>
+      <w:r>
+        <w:t>low</w:t>
+      </w:r>
+      <w:proofErr w:type="spellEnd"/>
+      <w:r>
+        <w:t xml:space="preserve"> </w:t>
+      </w:r>
+      <w:proofErr w:type="spellStart"/>
+      <w:r>
+        <w:t>temperatures</w:t>
+      </w:r>
+      <w:proofErr w:type="spellEnd"/>
+      <w:r>
+        <w:t xml:space="preserve"> and </w:t>
+      </w:r>
+      <w:proofErr w:type="spellStart"/>
+      <w:r>
+        <w:t>high</w:t>
+      </w:r>
+      <w:proofErr w:type="spellEnd"/>
+      <w:r>
+        <w:t xml:space="preserve"> </w:t>
+      </w:r>
+      <w:proofErr w:type="spellStart"/>
+      <w:r>
+        <w:t>humidity</w:t>
+      </w:r>
+      <w:proofErr w:type="spellEnd"/>
+      <w:r>
+        <w:t xml:space="preserve"> </w:t>
+      </w:r>
+      <w:proofErr w:type="spellStart"/>
+      <w:r>
+        <w:t>correspond</w:t>
+      </w:r>
+      <w:proofErr w:type="spellEnd"/>
+      <w:r>
+        <w:t xml:space="preserve"> </w:t>
+      </w:r>
+      <w:proofErr w:type="spellStart"/>
+      <w:r>
+        <w:t>to</w:t>
+      </w:r>
+      <w:proofErr w:type="spellEnd"/>
+      <w:r>
+        <w:t xml:space="preserve"> </w:t>
+      </w:r>
+      <w:proofErr w:type="spellStart"/>
+      <w:r>
+        <w:t>the</w:t>
+      </w:r>
+      <w:proofErr w:type="spellEnd"/>
+      <w:r>
+        <w:t xml:space="preserve"> </w:t>
+      </w:r>
+      <w:proofErr w:type="spellStart"/>
+      <w:r>
+        <w:t>lowest</w:t>
+      </w:r>
+      <w:proofErr w:type="spellEnd"/>
+      <w:r>
+        <w:t xml:space="preserve"> </w:t>
+      </w:r>
+      <w:proofErr w:type="spellStart"/>
+      <w:r>
+        <w:t>rental</w:t>
+      </w:r>
+      <w:proofErr w:type="spellEnd"/>
+      <w:r>
+        <w:t xml:space="preserve"> </w:t>
+      </w:r>
+      <w:proofErr w:type="spellStart"/>
+      <w:r>
+        <w:t>predictions</w:t>
+      </w:r>
+      <w:proofErr w:type="spellEnd"/>
+      <w:r>
+        <w:t xml:space="preserve">, in </w:t>
+      </w:r>
+      <w:proofErr w:type="spellStart"/>
+      <w:r>
+        <w:t>the</w:t>
+      </w:r>
+      <w:proofErr w:type="spellEnd"/>
+      <w:r>
+        <w:t xml:space="preserve"> top-</w:t>
+      </w:r>
+      <w:proofErr w:type="spellStart"/>
+      <w:r>
+        <w:t>left</w:t>
+      </w:r>
+      <w:proofErr w:type="spellEnd"/>
+      <w:r>
+        <w:t xml:space="preserve"> </w:t>
+      </w:r>
+      <w:proofErr w:type="spellStart"/>
+      <w:r>
+        <w:t>corner</w:t>
+      </w:r>
+      <w:proofErr w:type="spellEnd"/>
+      <w:r>
+        <w:t>.</w:t>
+      </w:r>
+    </w:p>
+    <w:p>
+      <w:pPr>
+        <w:rPr>
+          <w:b/>
+          <w:bCs/>
+          <w:u w:val="single"/>
+        </w:rPr>
+      </w:pPr>
+      <w:proofErr w:type="spellStart"/>
+      <w:r>
+        <w:rPr>
+          <w:b/>
+          <w:bCs/>
+          <w:u w:val="single"/>
+        </w:rPr>
+        <w:t>Conclusion</w:t>
+      </w:r>
+      <w:proofErr w:type="spellEnd"/>
+    </w:p>
+    <w:p>
+      <w:proofErr w:type="spellStart"/>
+      <w:r>
+        <w:t>The</w:t>
+      </w:r>
+      <w:proofErr w:type="spellEnd"/>
+      <w:r>
+        <w:t xml:space="preserve"> </w:t>
+      </w:r>
+      <w:proofErr w:type="spellStart"/>
+      <w:r>
+        <w:t>Random</w:t>
+      </w:r>
+      <w:proofErr w:type="spellEnd"/>
+      <w:r>
+        <w:t xml:space="preserve"> Forest </w:t>
+      </w:r>
+      <w:proofErr w:type="spellStart"/>
+      <w:r>
+        <w:t>model</w:t>
+      </w:r>
+      <w:proofErr w:type="spellEnd"/>
+      <w:r>
+        <w:t xml:space="preserve"> has </w:t>
+      </w:r>
+      <w:proofErr w:type="spellStart"/>
+      <w:r>
+        <w:t>learned</w:t>
+      </w:r>
+      <w:proofErr w:type="spellEnd"/>
+      <w:r>
+        <w:t xml:space="preserve"> a </w:t>
+      </w:r>
+      <w:proofErr w:type="spellStart"/>
+      <w:r>
+        <w:t>realistic</w:t>
+      </w:r>
+      <w:proofErr w:type="spellEnd"/>
+      <w:r>
+        <w:t xml:space="preserve"> </w:t>
+      </w:r>
+      <w:proofErr w:type="spellStart"/>
+      <w:r>
+        <w:t>dependency</w:t>
+      </w:r>
+      <w:proofErr w:type="spellEnd"/>
+      <w:r>
+        <w:t xml:space="preserve">: </w:t>
+      </w:r>
+      <w:proofErr w:type="spellStart"/>
+      <w:r>
+        <w:t>people</w:t>
+      </w:r>
+      <w:proofErr w:type="spellEnd"/>
+      <w:r>
+        <w:t xml:space="preserve"> are more </w:t>
+      </w:r>
+      <w:proofErr w:type="spellStart"/>
+      <w:r>
+        <w:t>likely</w:t>
+      </w:r>
+      <w:proofErr w:type="spellEnd"/>
+      <w:r>
+        <w:t xml:space="preserve"> </w:t>
+      </w:r>
+      <w:proofErr w:type="spellStart"/>
+      <w:r>
+        <w:t>to</w:t>
+      </w:r>
+      <w:proofErr w:type="spellEnd"/>
+      <w:r>
+        <w:t xml:space="preserve"> </w:t>
+      </w:r>
+      <w:proofErr w:type="spellStart"/>
+      <w:r>
+        <w:t>rent</w:t>
+      </w:r>
+      <w:proofErr w:type="spellEnd"/>
+      <w:r>
+        <w:t xml:space="preserve"> </w:t>
+      </w:r>
+      <w:proofErr w:type="spellStart"/>
+      <w:r>
+        <w:t>bikes</w:t>
+      </w:r>
+      <w:proofErr w:type="spellEnd"/>
+      <w:r>
+        <w:t xml:space="preserve"> </w:t>
+      </w:r>
+      <w:proofErr w:type="spellStart"/>
+      <w:r>
+        <w:t>when</w:t>
+      </w:r>
+      <w:proofErr w:type="spellEnd"/>
+      <w:r>
+        <w:t xml:space="preserve"> </w:t>
+      </w:r>
+      <w:proofErr w:type="spellStart"/>
+      <w:r>
+        <w:t>it's</w:t>
+      </w:r>
+      <w:proofErr w:type="spellEnd"/>
+      <w:r>
+        <w:t xml:space="preserve"> </w:t>
+      </w:r>
+      <w:proofErr w:type="spellStart"/>
+      <w:r>
+        <w:t>warm</w:t>
+      </w:r>
+      <w:proofErr w:type="spellEnd"/>
+      <w:r>
+        <w:t xml:space="preserve"> and </w:t>
+      </w:r>
+      <w:proofErr w:type="spellStart"/>
+      <w:r>
+        <w:t>dry</w:t>
+      </w:r>
+      <w:proofErr w:type="spellEnd"/>
+      <w:r>
+        <w:t xml:space="preserve">, </w:t>
+      </w:r>
+      <w:proofErr w:type="spellStart"/>
+      <w:r>
+        <w:t>which</w:t>
+      </w:r>
+      <w:proofErr w:type="spellEnd"/>
+      <w:r>
+        <w:t xml:space="preserve"> </w:t>
+      </w:r>
+      <w:proofErr w:type="spellStart"/>
+      <w:r>
+        <w:t>aligns</w:t>
+      </w:r>
+      <w:proofErr w:type="spellEnd"/>
+      <w:r>
+        <w:t xml:space="preserve"> </w:t>
+      </w:r>
+      <w:proofErr w:type="spellStart"/>
+      <w:r>
+        <w:t>with</w:t>
+      </w:r>
+      <w:proofErr w:type="spellEnd"/>
+      <w:r>
+        <w:t xml:space="preserve"> </w:t>
+      </w:r>
+      <w:proofErr w:type="spellStart"/>
+      <w:r>
+        <w:t>practical</w:t>
+      </w:r>
+      <w:proofErr w:type="spellEnd"/>
+      <w:r>
+        <w:t xml:space="preserve"> human </w:t>
+      </w:r>
+      <w:proofErr w:type="spellStart"/>
+      <w:r>
+        <w:t>behavior</w:t>
+      </w:r>
+      <w:proofErr w:type="spellEnd"/>
+      <w:r>
+        <w:t>.</w:t>
+      </w:r>
+    </w:p>
+    <w:p/>
+    <w:p>
+      <w:pPr>
+        <w:pStyle w:val="Ttulo2"/>
+      </w:pPr>
+      <w:r>
+        <w:t xml:space="preserve">2.4 </w:t>
+      </w:r>
+      <w:proofErr w:type="spellStart"/>
+      <w:r>
+        <w:t>Density</w:t>
+      </w:r>
+      <w:proofErr w:type="spellEnd"/>
+      <w:r>
+        <w:t xml:space="preserve"> </w:t>
+      </w:r>
+      <w:proofErr w:type="spellStart"/>
+      <w:r>
+        <w:t>Distributions</w:t>
+      </w:r>
+      <w:proofErr w:type="spellEnd"/>
+      <w:r>
+        <w:t xml:space="preserve"> </w:t>
+      </w:r>
+      <w:proofErr w:type="spellStart"/>
+      <w:r>
+        <w:t>Interpretation</w:t>
+      </w:r>
+      <w:proofErr w:type="spellEnd"/>
+    </w:p>
+    <w:p/>
+    <w:p>
+      <w:pPr>
+        <w:rPr>
+          <w:b/>
+          <w:bCs/>
+          <w:u w:val="single"/>
+        </w:rPr>
+      </w:pPr>
+      <w:proofErr w:type="spellStart"/>
+      <w:r>
+        <w:rPr>
+          <w:b/>
+          <w:bCs/>
+          <w:u w:val="single"/>
+        </w:rPr>
+        <w:t>T</w:t>
+      </w:r>
+      <w:r>
+        <w:rPr>
+          <w:b/>
+          <w:bCs/>
+          <w:u w:val="single"/>
+        </w:rPr>
+        <w:t>emperature</w:t>
+      </w:r>
+      <w:proofErr w:type="spellEnd"/>
+      <w:r>
+        <w:rPr>
+          <w:b/>
+          <w:bCs/>
+          <w:u w:val="single"/>
+        </w:rPr>
+        <w:t xml:space="preserve"> </w:t>
+      </w:r>
+      <w:proofErr w:type="spellStart"/>
+      <w:r>
+        <w:rPr>
+          <w:b/>
+          <w:bCs/>
+          <w:u w:val="single"/>
+        </w:rPr>
+        <w:t>Distribution</w:t>
+      </w:r>
+      <w:proofErr w:type="spellEnd"/>
+    </w:p>
+    <w:p>
+      <w:proofErr w:type="spellStart"/>
+      <w:r>
+        <w:t>The</w:t>
+      </w:r>
+      <w:proofErr w:type="spellEnd"/>
+      <w:r>
+        <w:t xml:space="preserve"> </w:t>
+      </w:r>
+      <w:proofErr w:type="spellStart"/>
+      <w:r>
+        <w:t>normalized</w:t>
+      </w:r>
+      <w:proofErr w:type="spellEnd"/>
+      <w:r>
+        <w:t xml:space="preserve"> </w:t>
+      </w:r>
+      <w:proofErr w:type="spellStart"/>
+      <w:r>
+        <w:t>temperature</w:t>
+      </w:r>
+      <w:proofErr w:type="spellEnd"/>
+      <w:r>
+        <w:t xml:space="preserve"> </w:t>
+      </w:r>
+      <w:proofErr w:type="gramStart"/>
+      <w:r>
+        <w:t>shows</w:t>
+      </w:r>
+      <w:proofErr w:type="gramEnd"/>
+      <w:r>
+        <w:t xml:space="preserve"> a bimodal </w:t>
+      </w:r>
+      <w:proofErr w:type="spellStart"/>
+      <w:r>
+        <w:t>pattern</w:t>
+      </w:r>
+      <w:proofErr w:type="spellEnd"/>
+      <w:r>
+        <w:t xml:space="preserve">, </w:t>
+      </w:r>
+      <w:proofErr w:type="spellStart"/>
+      <w:r>
+        <w:t>with</w:t>
+      </w:r>
+      <w:proofErr w:type="spellEnd"/>
+      <w:r>
+        <w:t xml:space="preserve"> </w:t>
+      </w:r>
+      <w:proofErr w:type="spellStart"/>
+      <w:r>
+        <w:t>two</w:t>
+      </w:r>
+      <w:proofErr w:type="spellEnd"/>
+      <w:r>
+        <w:t xml:space="preserve"> </w:t>
+      </w:r>
+      <w:proofErr w:type="spellStart"/>
+      <w:r>
+        <w:t>peaks</w:t>
+      </w:r>
+      <w:proofErr w:type="spellEnd"/>
+      <w:r>
+        <w:t xml:space="preserve"> </w:t>
+      </w:r>
+      <w:proofErr w:type="spellStart"/>
+      <w:r>
+        <w:t>around</w:t>
+      </w:r>
+      <w:proofErr w:type="spellEnd"/>
+      <w:r>
+        <w:t xml:space="preserve"> </w:t>
+      </w:r>
+      <w:proofErr w:type="spellStart"/>
+      <w:r>
+        <w:t>values</w:t>
+      </w:r>
+      <w:proofErr w:type="spellEnd"/>
+      <w:r>
+        <w:t xml:space="preserve"> 0.35 and 0.7. </w:t>
+      </w:r>
+      <w:proofErr w:type="spellStart"/>
+      <w:r>
+        <w:t>This</w:t>
+      </w:r>
+      <w:proofErr w:type="spellEnd"/>
+      <w:r>
+        <w:t xml:space="preserve"> </w:t>
+      </w:r>
+      <w:proofErr w:type="spellStart"/>
+      <w:r>
+        <w:t>suggests</w:t>
+      </w:r>
+      <w:proofErr w:type="spellEnd"/>
+      <w:r>
+        <w:t xml:space="preserve"> </w:t>
+      </w:r>
+      <w:proofErr w:type="spellStart"/>
+      <w:r>
+        <w:t>that</w:t>
+      </w:r>
+      <w:proofErr w:type="spellEnd"/>
+      <w:r>
+        <w:t xml:space="preserve"> </w:t>
+      </w:r>
+      <w:proofErr w:type="spellStart"/>
+      <w:r>
+        <w:t>the</w:t>
+      </w:r>
+      <w:proofErr w:type="spellEnd"/>
+      <w:r>
+        <w:t xml:space="preserve"> </w:t>
+      </w:r>
+      <w:proofErr w:type="spellStart"/>
+      <w:r>
+        <w:t>dataset</w:t>
+      </w:r>
+      <w:proofErr w:type="spellEnd"/>
+      <w:r>
+        <w:t xml:space="preserve"> </w:t>
+      </w:r>
+      <w:proofErr w:type="spellStart"/>
+      <w:r>
+        <w:t>contains</w:t>
+      </w:r>
+      <w:proofErr w:type="spellEnd"/>
+      <w:r>
+        <w:t xml:space="preserve"> a </w:t>
+      </w:r>
+      <w:proofErr w:type="spellStart"/>
+      <w:r>
+        <w:t>mix</w:t>
+      </w:r>
+      <w:proofErr w:type="spellEnd"/>
+      <w:r>
+        <w:t xml:space="preserve"> </w:t>
+      </w:r>
+      <w:proofErr w:type="spellStart"/>
+      <w:r>
+        <w:t>of</w:t>
+      </w:r>
+      <w:proofErr w:type="spellEnd"/>
+      <w:r>
+        <w:t xml:space="preserve"> </w:t>
+      </w:r>
+      <w:proofErr w:type="spellStart"/>
+      <w:r>
+        <w:t>cool</w:t>
+      </w:r>
+      <w:proofErr w:type="spellEnd"/>
+      <w:r>
+        <w:t xml:space="preserve"> and </w:t>
+      </w:r>
+      <w:proofErr w:type="spellStart"/>
+      <w:r>
+        <w:t>warm</w:t>
+      </w:r>
+      <w:proofErr w:type="spellEnd"/>
+      <w:r>
+        <w:t xml:space="preserve"> </w:t>
+      </w:r>
+      <w:proofErr w:type="spellStart"/>
+      <w:r>
+        <w:t>days</w:t>
+      </w:r>
+      <w:proofErr w:type="spellEnd"/>
+      <w:r>
+        <w:t xml:space="preserve">, </w:t>
+      </w:r>
+      <w:proofErr w:type="spellStart"/>
+      <w:r>
+        <w:t>but</w:t>
+      </w:r>
+      <w:proofErr w:type="spellEnd"/>
+      <w:r>
+        <w:t xml:space="preserve"> </w:t>
+      </w:r>
+      <w:proofErr w:type="spellStart"/>
+      <w:r>
+        <w:t>very</w:t>
+      </w:r>
+      <w:proofErr w:type="spellEnd"/>
+      <w:r>
+        <w:t xml:space="preserve"> </w:t>
+      </w:r>
+      <w:proofErr w:type="spellStart"/>
+      <w:r>
+        <w:t>few</w:t>
+      </w:r>
+      <w:proofErr w:type="spellEnd"/>
+      <w:r>
+        <w:t xml:space="preserve"> extreme </w:t>
+      </w:r>
+      <w:proofErr w:type="spellStart"/>
+      <w:r>
+        <w:t>cold</w:t>
+      </w:r>
+      <w:proofErr w:type="spellEnd"/>
+      <w:r>
+        <w:t xml:space="preserve"> </w:t>
+      </w:r>
+      <w:proofErr w:type="spellStart"/>
+      <w:r>
+        <w:t>or</w:t>
+      </w:r>
+      <w:proofErr w:type="spellEnd"/>
+      <w:r>
+        <w:t xml:space="preserve"> </w:t>
+      </w:r>
+      <w:proofErr w:type="spellStart"/>
+      <w:r>
+        <w:t>hot</w:t>
+      </w:r>
+      <w:proofErr w:type="spellEnd"/>
+      <w:r>
+        <w:t xml:space="preserve"> </w:t>
+      </w:r>
+      <w:proofErr w:type="spellStart"/>
+      <w:r>
+        <w:t>days</w:t>
+      </w:r>
+      <w:proofErr w:type="spellEnd"/>
+      <w:r>
+        <w:t>.</w:t>
+      </w:r>
+    </w:p>
+    <w:p>
+      <w:pPr>
+        <w:rPr>
+          <w:b/>
+          <w:bCs/>
+          <w:u w:val="single"/>
+        </w:rPr>
+      </w:pPr>
+      <w:proofErr w:type="spellStart"/>
+      <w:r>
+        <w:rPr>
+          <w:b/>
+          <w:bCs/>
+          <w:u w:val="single"/>
+        </w:rPr>
+        <w:t>Humidity</w:t>
+      </w:r>
+      <w:proofErr w:type="spellEnd"/>
+      <w:r>
+        <w:rPr>
+          <w:b/>
+          <w:bCs/>
+          <w:u w:val="single"/>
+        </w:rPr>
+        <w:t xml:space="preserve"> </w:t>
+      </w:r>
+      <w:proofErr w:type="spellStart"/>
+      <w:r>
+        <w:rPr>
+          <w:b/>
+          <w:bCs/>
+          <w:u w:val="single"/>
+        </w:rPr>
+        <w:t>Distribution</w:t>
+      </w:r>
+      <w:proofErr w:type="spellEnd"/>
+    </w:p>
+    <w:p>
+      <w:proofErr w:type="spellStart"/>
+      <w:r>
+        <w:t>Humidity</w:t>
+      </w:r>
+      <w:proofErr w:type="spellEnd"/>
+      <w:r>
+        <w:t xml:space="preserve"> </w:t>
+      </w:r>
+      <w:proofErr w:type="spellStart"/>
+      <w:r>
+        <w:t>is</w:t>
+      </w:r>
+      <w:proofErr w:type="spellEnd"/>
+      <w:r>
+        <w:t xml:space="preserve"> </w:t>
+      </w:r>
+      <w:proofErr w:type="spellStart"/>
+      <w:r>
+        <w:t>skewed</w:t>
+      </w:r>
+      <w:proofErr w:type="spellEnd"/>
+      <w:r>
+        <w:t xml:space="preserve"> </w:t>
+      </w:r>
+      <w:proofErr w:type="spellStart"/>
+      <w:r>
+        <w:t>to</w:t>
+      </w:r>
+      <w:proofErr w:type="spellEnd"/>
+      <w:r>
+        <w:t xml:space="preserve"> </w:t>
+      </w:r>
+      <w:proofErr w:type="spellStart"/>
+      <w:r>
+        <w:t>the</w:t>
+      </w:r>
+      <w:proofErr w:type="spellEnd"/>
+      <w:r>
+        <w:t xml:space="preserve"> </w:t>
+      </w:r>
+      <w:proofErr w:type="spellStart"/>
+      <w:r>
+        <w:t>left</w:t>
+      </w:r>
+      <w:proofErr w:type="spellEnd"/>
+      <w:r>
+        <w:t xml:space="preserve">, </w:t>
+      </w:r>
+      <w:proofErr w:type="spellStart"/>
+      <w:r>
+        <w:t>with</w:t>
+      </w:r>
+      <w:proofErr w:type="spellEnd"/>
+      <w:r>
+        <w:t xml:space="preserve"> </w:t>
+      </w:r>
+      <w:proofErr w:type="spellStart"/>
+      <w:r>
+        <w:t>most</w:t>
+      </w:r>
+      <w:proofErr w:type="spellEnd"/>
+      <w:r>
+        <w:t xml:space="preserve"> </w:t>
+      </w:r>
+      <w:proofErr w:type="spellStart"/>
+      <w:r>
+        <w:t>values</w:t>
+      </w:r>
+      <w:proofErr w:type="spellEnd"/>
+      <w:r>
+        <w:t xml:space="preserve"> </w:t>
+      </w:r>
+      <w:proofErr w:type="spellStart"/>
+      <w:r>
+        <w:t>concentrated</w:t>
+      </w:r>
+      <w:proofErr w:type="spellEnd"/>
+      <w:r>
+        <w:t xml:space="preserve"> </w:t>
+      </w:r>
+      <w:proofErr w:type="spellStart"/>
+      <w:r>
+        <w:t>between</w:t>
+      </w:r>
+      <w:proofErr w:type="spellEnd"/>
+      <w:r>
+        <w:t xml:space="preserve"> 0.4 and 0.7. </w:t>
+      </w:r>
+      <w:proofErr w:type="spellStart"/>
+      <w:r>
+        <w:t>Extremely</w:t>
+      </w:r>
+      <w:proofErr w:type="spellEnd"/>
+      <w:r>
+        <w:t xml:space="preserve"> </w:t>
+      </w:r>
+      <w:proofErr w:type="spellStart"/>
+      <w:r>
+        <w:t>dry</w:t>
+      </w:r>
+      <w:proofErr w:type="spellEnd"/>
+      <w:r>
+        <w:t xml:space="preserve"> </w:t>
+      </w:r>
+      <w:proofErr w:type="spellStart"/>
+      <w:r>
+        <w:t>or</w:t>
+      </w:r>
+      <w:proofErr w:type="spellEnd"/>
+      <w:r>
+        <w:t xml:space="preserve"> </w:t>
+      </w:r>
+      <w:proofErr w:type="spellStart"/>
+      <w:r>
+        <w:t>very</w:t>
+      </w:r>
+      <w:proofErr w:type="spellEnd"/>
+      <w:r>
+        <w:t xml:space="preserve"> </w:t>
+      </w:r>
+      <w:proofErr w:type="spellStart"/>
+      <w:r>
+        <w:t>humid</w:t>
+      </w:r>
+      <w:proofErr w:type="spellEnd"/>
+      <w:r>
+        <w:t xml:space="preserve"> </w:t>
+      </w:r>
+      <w:proofErr w:type="spellStart"/>
+      <w:r>
+        <w:t>days</w:t>
+      </w:r>
+      <w:proofErr w:type="spellEnd"/>
+      <w:r>
+        <w:t xml:space="preserve"> are rare in </w:t>
+      </w:r>
+      <w:proofErr w:type="spellStart"/>
+      <w:r>
+        <w:t>the</w:t>
+      </w:r>
+      <w:proofErr w:type="spellEnd"/>
+      <w:r>
+        <w:t xml:space="preserve"> </w:t>
+      </w:r>
+      <w:proofErr w:type="spellStart"/>
+      <w:r>
+        <w:t>dataset</w:t>
+      </w:r>
+      <w:proofErr w:type="spellEnd"/>
+      <w:r>
+        <w:t>.</w:t>
+      </w:r>
+    </w:p>
+    <w:p>
+      <w:pPr>
+        <w:rPr>
+          <w:b/>
+          <w:bCs/>
+          <w:u w:val="single"/>
+        </w:rPr>
+      </w:pPr>
+      <w:proofErr w:type="spellStart"/>
+      <w:r>
+        <w:rPr>
+          <w:b/>
+          <w:bCs/>
+          <w:u w:val="single"/>
+        </w:rPr>
+        <w:t>Conclusion</w:t>
+      </w:r>
+      <w:proofErr w:type="spellEnd"/>
+    </w:p>
+    <w:p>
+      <w:proofErr w:type="spellStart"/>
+      <w:r>
+        <w:t>The</w:t>
+      </w:r>
+      <w:proofErr w:type="spellEnd"/>
+      <w:r>
+        <w:t xml:space="preserve"> </w:t>
+      </w:r>
+      <w:proofErr w:type="spellStart"/>
+      <w:r>
+        <w:t>regions</w:t>
+      </w:r>
+      <w:proofErr w:type="spellEnd"/>
+      <w:r>
+        <w:t xml:space="preserve"> </w:t>
+      </w:r>
+      <w:proofErr w:type="spellStart"/>
+      <w:r>
+        <w:t>with</w:t>
+      </w:r>
+      <w:proofErr w:type="spellEnd"/>
+      <w:r>
+        <w:t xml:space="preserve"> </w:t>
+      </w:r>
+      <w:proofErr w:type="spellStart"/>
+      <w:r>
+        <w:t>the</w:t>
+      </w:r>
+      <w:proofErr w:type="spellEnd"/>
+      <w:r>
+        <w:t xml:space="preserve"> </w:t>
+      </w:r>
+      <w:proofErr w:type="spellStart"/>
+      <w:r>
+        <w:t>highest</w:t>
+      </w:r>
+      <w:proofErr w:type="spellEnd"/>
+      <w:r>
+        <w:t xml:space="preserve"> </w:t>
+      </w:r>
+      <w:proofErr w:type="spellStart"/>
+      <w:r>
+        <w:t>prediction</w:t>
+      </w:r>
+      <w:proofErr w:type="spellEnd"/>
+      <w:r>
+        <w:t xml:space="preserve"> </w:t>
+      </w:r>
+      <w:proofErr w:type="spellStart"/>
+      <w:r>
+        <w:t>values</w:t>
+      </w:r>
+      <w:proofErr w:type="spellEnd"/>
+      <w:r>
+        <w:t xml:space="preserve"> in </w:t>
+      </w:r>
+      <w:proofErr w:type="spellStart"/>
+      <w:r>
+        <w:t>the</w:t>
+      </w:r>
+      <w:proofErr w:type="spellEnd"/>
+      <w:r>
+        <w:t xml:space="preserve"> PDP </w:t>
+      </w:r>
+      <w:proofErr w:type="spellStart"/>
+      <w:r>
+        <w:t>also</w:t>
+      </w:r>
+      <w:proofErr w:type="spellEnd"/>
+      <w:r>
+        <w:t xml:space="preserve"> </w:t>
+      </w:r>
+      <w:proofErr w:type="spellStart"/>
+      <w:r>
+        <w:t>correspond</w:t>
+      </w:r>
+      <w:proofErr w:type="spellEnd"/>
+      <w:r>
+        <w:t xml:space="preserve"> </w:t>
+      </w:r>
+      <w:proofErr w:type="spellStart"/>
+      <w:r>
+        <w:t>to</w:t>
+      </w:r>
+      <w:proofErr w:type="spellEnd"/>
+      <w:r>
+        <w:t xml:space="preserve"> </w:t>
+      </w:r>
+      <w:proofErr w:type="spellStart"/>
+      <w:r>
+        <w:t>densely</w:t>
+      </w:r>
+      <w:proofErr w:type="spellEnd"/>
+      <w:r>
+        <w:t xml:space="preserve"> </w:t>
+      </w:r>
+      <w:proofErr w:type="spellStart"/>
+      <w:r>
+        <w:t>populated</w:t>
+      </w:r>
+      <w:proofErr w:type="spellEnd"/>
+      <w:r>
+        <w:t xml:space="preserve"> </w:t>
+      </w:r>
+      <w:proofErr w:type="spellStart"/>
+      <w:r>
+        <w:t>regions</w:t>
+      </w:r>
+      <w:proofErr w:type="spellEnd"/>
+      <w:r>
+        <w:t xml:space="preserve"> </w:t>
+      </w:r>
+      <w:proofErr w:type="spellStart"/>
+      <w:r>
+        <w:t>of</w:t>
+      </w:r>
+      <w:proofErr w:type="spellEnd"/>
+      <w:r>
+        <w:t xml:space="preserve"> </w:t>
+      </w:r>
+      <w:proofErr w:type="spellStart"/>
+      <w:r>
+        <w:t>the</w:t>
+      </w:r>
+      <w:proofErr w:type="spellEnd"/>
+      <w:r>
+        <w:t xml:space="preserve"> data. </w:t>
+      </w:r>
+      <w:proofErr w:type="spellStart"/>
+      <w:r>
+        <w:t>This</w:t>
+      </w:r>
+      <w:proofErr w:type="spellEnd"/>
+      <w:r>
+        <w:t xml:space="preserve"> </w:t>
+      </w:r>
+      <w:proofErr w:type="spellStart"/>
+      <w:r>
+        <w:t>means</w:t>
+      </w:r>
+      <w:proofErr w:type="spellEnd"/>
+      <w:r>
+        <w:t xml:space="preserve"> </w:t>
+      </w:r>
+      <w:proofErr w:type="spellStart"/>
+      <w:r>
+        <w:t>that</w:t>
+      </w:r>
+      <w:proofErr w:type="spellEnd"/>
+      <w:r>
+        <w:t xml:space="preserve"> </w:t>
+      </w:r>
+      <w:proofErr w:type="spellStart"/>
+      <w:r>
+        <w:t>the</w:t>
+      </w:r>
+      <w:proofErr w:type="spellEnd"/>
+      <w:r>
+        <w:t xml:space="preserve"> </w:t>
+      </w:r>
+      <w:proofErr w:type="spellStart"/>
+      <w:r>
+        <w:t>model</w:t>
+      </w:r>
+      <w:proofErr w:type="spellEnd"/>
+      <w:r>
+        <w:t xml:space="preserve"> </w:t>
+      </w:r>
+      <w:proofErr w:type="spellStart"/>
+      <w:r>
+        <w:t>is</w:t>
+      </w:r>
+      <w:proofErr w:type="spellEnd"/>
+      <w:r>
+        <w:t xml:space="preserve"> </w:t>
+      </w:r>
+      <w:proofErr w:type="spellStart"/>
+      <w:r>
+        <w:t>learning</w:t>
+      </w:r>
+      <w:proofErr w:type="spellEnd"/>
+      <w:r>
+        <w:t xml:space="preserve"> </w:t>
+      </w:r>
+      <w:proofErr w:type="spellStart"/>
+      <w:r>
+        <w:t>from</w:t>
+      </w:r>
+      <w:proofErr w:type="spellEnd"/>
+      <w:r>
+        <w:t xml:space="preserve"> </w:t>
+      </w:r>
+      <w:proofErr w:type="spellStart"/>
+      <w:r>
+        <w:t>frequent</w:t>
+      </w:r>
+      <w:proofErr w:type="spellEnd"/>
+      <w:r>
+        <w:t xml:space="preserve">, </w:t>
+      </w:r>
+      <w:proofErr w:type="spellStart"/>
+      <w:r>
+        <w:t>meaningful</w:t>
+      </w:r>
+      <w:proofErr w:type="spellEnd"/>
+      <w:r>
+        <w:t xml:space="preserve"> </w:t>
+      </w:r>
+      <w:proofErr w:type="spellStart"/>
+      <w:r>
+        <w:t>patterns</w:t>
+      </w:r>
+      <w:proofErr w:type="spellEnd"/>
+      <w:r>
+        <w:t xml:space="preserve">, </w:t>
+      </w:r>
+      <w:proofErr w:type="spellStart"/>
+      <w:r>
+        <w:t>rather</w:t>
+      </w:r>
+      <w:proofErr w:type="spellEnd"/>
+      <w:r>
+        <w:t xml:space="preserve"> </w:t>
+      </w:r>
+      <w:proofErr w:type="spellStart"/>
+      <w:r>
+        <w:t>than</w:t>
+      </w:r>
+      <w:proofErr w:type="spellEnd"/>
+      <w:r>
+        <w:t xml:space="preserve"> </w:t>
+      </w:r>
+      <w:proofErr w:type="spellStart"/>
+      <w:r>
+        <w:t>extrapolating</w:t>
+      </w:r>
+      <w:proofErr w:type="spellEnd"/>
+      <w:r>
+        <w:t xml:space="preserve"> </w:t>
+      </w:r>
+      <w:proofErr w:type="spellStart"/>
+      <w:r>
+        <w:t>from</w:t>
+      </w:r>
+      <w:proofErr w:type="spellEnd"/>
+      <w:r>
+        <w:t xml:space="preserve"> rare </w:t>
+      </w:r>
+      <w:proofErr w:type="spellStart"/>
+      <w:r>
+        <w:t>conditions</w:t>
+      </w:r>
+      <w:proofErr w:type="spellEnd"/>
+      <w:r>
+        <w:t>.</w:t>
+      </w:r>
+    </w:p>
     <w:p>
       <w:pPr>
         <w:pStyle w:val="Ttulo1"/>
@@ -2430,14 +4465,14 @@
         <w:rPr>
           <w:lang w:val="en-US"/>
         </w:rPr>
-        <w:t xml:space="preserve">Understanding what drives the price of a house is crucial for real estate strategy, both from a business and a client-facing perspective. Using a Random Forest model trained on a representative sample from the kc_house_data.csv dataset, we applied Partial Dependence Plots (PDP) to interpret the global behavior of the model regarding four essential features: </w:t>
+        <w:t xml:space="preserve">Understanding what drives the price of a house is crucial for real estate strategy, both from a business and a client-facing perspective. Using a Random Forest model trained on a representative sample from the kc_house_data.csv dataset, we applied Partial Dependence </w:t>
       </w:r>
       <w:r>
         <w:rPr>
           <w:lang w:val="en-US"/>
         </w:rPr>
         <w:lastRenderedPageBreak/>
-        <w:t xml:space="preserve">bedrooms, bathrooms, </w:t>
+        <w:t xml:space="preserve">Plots (PDP) to interpret the global behavior of the model regarding four essential features: bedrooms, bathrooms, </w:t>
       </w:r>
       <w:proofErr w:type="spellStart"/>
       <w:r>
@@ -2462,6 +4497,7 @@
       </w:pPr>
       <w:r>
         <w:rPr>
+          <w:noProof/>
           <w:lang w:val="en-US"/>
         </w:rPr>
         <w:drawing>
@@ -2480,7 +4516,7 @@
                     <pic:cNvPicPr/>
                   </pic:nvPicPr>
                   <pic:blipFill>
-                    <a:blip r:embed="rId7"/>
+                    <a:blip r:embed="rId9"/>
                     <a:stretch>
                       <a:fillRect/>
                     </a:stretch>
@@ -2563,7 +4599,7 @@
           <w:lang w:val="en-US"/>
         </w:rPr>
         <w:drawing>
-          <wp:inline distT="0" distB="0" distL="0" distR="0" wp14:anchorId="51E0A9FA" wp14:editId="5247CC97">
+          <wp:inline distT="0" distB="0" distL="0" distR="0" wp14:anchorId="51E0A9FA" wp14:editId="6061200D">
             <wp:extent cx="5400040" cy="2442845"/>
             <wp:effectExtent l="0" t="0" r="0" b="0"/>
             <wp:docPr id="689712672" name="Imagen 2" descr="Gráfico, Gráfico de líneas&#10;&#10;El contenido generado por IA puede ser incorrecto."/>
@@ -2578,7 +4614,7 @@
                     <pic:cNvPicPr/>
                   </pic:nvPicPr>
                   <pic:blipFill>
-                    <a:blip r:embed="rId8" cstate="print">
+                    <a:blip r:embed="rId10" cstate="print">
                       <a:extLst>
                         <a:ext uri="{28A0092B-C50C-407E-A947-70E740481C1C}">
                           <a14:useLocalDpi xmlns:a14="http://schemas.microsoft.com/office/drawing/2010/main" val="0"/>
@@ -2716,7 +4752,7 @@
         </w:rPr>
         <w:lastRenderedPageBreak/>
         <w:drawing>
-          <wp:inline distT="0" distB="0" distL="0" distR="0" wp14:anchorId="2BAD6F1F" wp14:editId="70BDA580">
+          <wp:inline distT="0" distB="0" distL="0" distR="0" wp14:anchorId="2BAD6F1F" wp14:editId="6C4CFBB4">
             <wp:extent cx="5400040" cy="2437130"/>
             <wp:effectExtent l="0" t="0" r="0" b="1270"/>
             <wp:docPr id="885244022" name="Imagen 3" descr="Gráfico, Gráfico de líneas&#10;&#10;El contenido generado por IA puede ser incorrecto."/>
@@ -2731,7 +4767,7 @@
                     <pic:cNvPicPr/>
                   </pic:nvPicPr>
                   <pic:blipFill>
-                    <a:blip r:embed="rId9" cstate="print">
+                    <a:blip r:embed="rId11" cstate="print">
                       <a:extLst>
                         <a:ext uri="{28A0092B-C50C-407E-A947-70E740481C1C}">
                           <a14:useLocalDpi xmlns:a14="http://schemas.microsoft.com/office/drawing/2010/main" val="0"/>
@@ -2789,21 +4825,7 @@
         <w:rPr>
           <w:lang w:val="en-US"/>
         </w:rPr>
-        <w:t xml:space="preserve"> a generally increasing trend, though with more complexity. For homes with 1 to 4 bathrooms, the effect on price is steady but moderate. However, after 4 bathrooms, the predicted price begins to rise more sharply. This indicates a non-linear effect: having additional bathrooms begins to act as a luxury signal rather than just a functional feature. This reinforces the idea of interaction effects mentioned in the interpretability materials—specifically, how the impact of a variable may change depending on the value range. </w:t>
-      </w:r>
-      <w:proofErr w:type="gramStart"/>
-      <w:r>
-        <w:rPr>
-          <w:lang w:val="en-US"/>
-        </w:rPr>
-        <w:t>bathrooms</w:t>
-      </w:r>
-      <w:proofErr w:type="gramEnd"/>
-      <w:r>
-        <w:rPr>
-          <w:lang w:val="en-US"/>
-        </w:rPr>
-        <w:t xml:space="preserve"> </w:t>
+        <w:t xml:space="preserve"> a generally increasing trend, though with more complexity. For homes with 1 to 4 bathrooms, the effect on price is steady but moderate. However, after 4 bathrooms, the predicted price begins to rise more sharply. This indicates a non-linear effect: having additional bathrooms begins to act as a luxury signal rather than just a functional feature. This reinforces the idea of interaction effects mentioned in the interpretability materials—specifically, how the impact of a variable may change depending on the value range. bathrooms </w:t>
       </w:r>
       <w:proofErr w:type="gramStart"/>
       <w:r>
@@ -2868,7 +4890,7 @@
           <w:lang w:val="en-US"/>
         </w:rPr>
         <w:drawing>
-          <wp:inline distT="0" distB="0" distL="0" distR="0" wp14:anchorId="22FE1A0C" wp14:editId="3AEB5236">
+          <wp:inline distT="0" distB="0" distL="0" distR="0" wp14:anchorId="22FE1A0C" wp14:editId="2DE95ACB">
             <wp:extent cx="5400040" cy="2449830"/>
             <wp:effectExtent l="0" t="0" r="0" b="7620"/>
             <wp:docPr id="1779527775" name="Imagen 4" descr="Gráfico, Gráfico de líneas&#10;&#10;El contenido generado por IA puede ser incorrecto."/>
@@ -2883,7 +4905,7 @@
                     <pic:cNvPicPr/>
                   </pic:nvPicPr>
                   <pic:blipFill>
-                    <a:blip r:embed="rId10" cstate="print">
+                    <a:blip r:embed="rId12" cstate="print">
                       <a:extLst>
                         <a:ext uri="{28A0092B-C50C-407E-A947-70E740481C1C}">
                           <a14:useLocalDpi xmlns:a14="http://schemas.microsoft.com/office/drawing/2010/main" val="0"/>
@@ -3013,7 +5035,7 @@
           <w:lang w:val="en-US"/>
         </w:rPr>
         <w:drawing>
-          <wp:inline distT="0" distB="0" distL="0" distR="0" wp14:anchorId="33281ED7" wp14:editId="602D0A27">
+          <wp:inline distT="0" distB="0" distL="0" distR="0" wp14:anchorId="33281ED7" wp14:editId="61AC669C">
             <wp:extent cx="5400040" cy="2456815"/>
             <wp:effectExtent l="0" t="0" r="0" b="635"/>
             <wp:docPr id="1879408667" name="Imagen 5" descr="Gráfico, Gráfico de líneas&#10;&#10;El contenido generado por IA puede ser incorrecto."/>
@@ -3028,7 +5050,7 @@
                     <pic:cNvPicPr/>
                   </pic:nvPicPr>
                   <pic:blipFill>
-                    <a:blip r:embed="rId11" cstate="print">
+                    <a:blip r:embed="rId13" cstate="print">
                       <a:extLst>
                         <a:ext uri="{28A0092B-C50C-407E-A947-70E740481C1C}">
                           <a14:useLocalDpi xmlns:a14="http://schemas.microsoft.com/office/drawing/2010/main" val="0"/>

</xml_diff>